<commit_message>
Minor updates regarding resume (skills)
</commit_message>
<xml_diff>
--- a/assets/documents/UMINDU_HAPUTHANTHRI_RESUME.docx
+++ b/assets/documents/UMINDU_HAPUTHANTHRI_RESUME.docx
@@ -296,7 +296,7 @@
         <mc:AlternateContent>
           <mc:Choice Requires="wps">
             <w:drawing>
-              <wp:anchor distT="45720" distB="45720" distL="114300" distR="114300" simplePos="0" relativeHeight="251688960" behindDoc="0" locked="1" layoutInCell="1" allowOverlap="1" wp14:anchorId="6E5C83BB" wp14:editId="0B4424E0">
+              <wp:anchor distT="45720" distB="45720" distL="114300" distR="114300" simplePos="0" relativeHeight="251688960" behindDoc="0" locked="1" layoutInCell="1" allowOverlap="1" wp14:anchorId="6E5C83BB" wp14:editId="4F1AADA5">
                 <wp:simplePos x="0" y="0"/>
                 <wp:positionH relativeFrom="page">
                   <wp:posOffset>236220</wp:posOffset>
@@ -304,7 +304,7 @@
                 <wp:positionV relativeFrom="page">
                   <wp:posOffset>5280660</wp:posOffset>
                 </wp:positionV>
-                <wp:extent cx="1810385" cy="2164080"/>
+                <wp:extent cx="1810385" cy="2400300"/>
                 <wp:effectExtent l="0" t="0" r="0" b="0"/>
                 <wp:wrapNone/>
                 <wp:docPr id="20" name="Text Box 2"/>
@@ -320,7 +320,7 @@
                       <wps:spPr bwMode="auto">
                         <a:xfrm>
                           <a:off x="0" y="0"/>
-                          <a:ext cx="1810385" cy="2164080"/>
+                          <a:ext cx="1810385" cy="2400300"/>
                         </a:xfrm>
                         <a:prstGeom prst="rect">
                           <a:avLst/>
@@ -391,6 +391,14 @@
                               <w:pStyle w:val="List"/>
                             </w:pPr>
                             <w:r>
+                              <w:t>C#</w:t>
+                            </w:r>
+                          </w:p>
+                          <w:p>
+                            <w:pPr>
+                              <w:pStyle w:val="List"/>
+                            </w:pPr>
+                            <w:r>
                               <w:t>SQL (MySQL)</w:t>
                             </w:r>
                           </w:p>
@@ -429,7 +437,11 @@
           </mc:Choice>
           <mc:Fallback>
             <w:pict>
-              <v:shape w14:anchorId="6E5C83BB" id="_x0000_s1027" type="#_x0000_t202" style="position:absolute;left:0;text-align:left;margin-left:18.6pt;margin-top:415.8pt;width:142.55pt;height:170.4pt;z-index:251688960;visibility:visible;mso-wrap-style:square;mso-width-percent:0;mso-height-percent:0;mso-wrap-distance-left:9pt;mso-wrap-distance-top:3.6pt;mso-wrap-distance-right:9pt;mso-wrap-distance-bottom:3.6pt;mso-position-horizontal:absolute;mso-position-horizontal-relative:page;mso-position-vertical:absolute;mso-position-vertical-relative:page;mso-width-percent:0;mso-height-percent:0;mso-width-relative:margin;mso-height-relative:margin;v-text-anchor:top" o:gfxdata="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" filled="f" stroked="f">
+              <v:shapetype w14:anchorId="6E5C83BB" id="_x0000_t202" coordsize="21600,21600" o:spt="202" path="m,l,21600r21600,l21600,xe">
+                <v:stroke joinstyle="miter"/>
+                <v:path gradientshapeok="t" o:connecttype="rect"/>
+              </v:shapetype>
+              <v:shape id="_x0000_s1027" type="#_x0000_t202" style="position:absolute;left:0;text-align:left;margin-left:18.6pt;margin-top:415.8pt;width:142.55pt;height:189pt;z-index:251688960;visibility:visible;mso-wrap-style:square;mso-width-percent:0;mso-height-percent:0;mso-wrap-distance-left:9pt;mso-wrap-distance-top:3.6pt;mso-wrap-distance-right:9pt;mso-wrap-distance-bottom:3.6pt;mso-position-horizontal:absolute;mso-position-horizontal-relative:page;mso-position-vertical:absolute;mso-position-vertical-relative:page;mso-width-percent:0;mso-height-percent:0;mso-width-relative:margin;mso-height-relative:margin;v-text-anchor:top" o:gfxdata="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" filled="f" stroked="f">
                 <v:textbox>
                   <w:txbxContent>
                     <w:p>
@@ -488,6 +500,14 @@
                         <w:pStyle w:val="List"/>
                       </w:pPr>
                       <w:r>
+                        <w:t>C#</w:t>
+                      </w:r>
+                    </w:p>
+                    <w:p>
+                      <w:pPr>
+                        <w:pStyle w:val="List"/>
+                      </w:pPr>
+                      <w:r>
                         <w:t>SQL (MySQL)</w:t>
                       </w:r>
                     </w:p>
@@ -523,13 +543,13 @@
         <mc:AlternateContent>
           <mc:Choice Requires="wps">
             <w:drawing>
-              <wp:anchor distT="45720" distB="45720" distL="114300" distR="114300" simplePos="0" relativeHeight="251689984" behindDoc="0" locked="1" layoutInCell="1" allowOverlap="1" wp14:anchorId="3E09728D" wp14:editId="68531BEE">
+              <wp:anchor distT="45720" distB="45720" distL="114300" distR="114300" simplePos="0" relativeHeight="251689984" behindDoc="0" locked="1" layoutInCell="1" allowOverlap="1" wp14:anchorId="3E09728D" wp14:editId="1FCA0113">
                 <wp:simplePos x="0" y="0"/>
                 <wp:positionH relativeFrom="page">
                   <wp:posOffset>236220</wp:posOffset>
                 </wp:positionH>
                 <wp:positionV relativeFrom="page">
-                  <wp:posOffset>7536180</wp:posOffset>
+                  <wp:posOffset>7757160</wp:posOffset>
                 </wp:positionV>
                 <wp:extent cx="1810385" cy="1463040"/>
                 <wp:effectExtent l="0" t="0" r="0" b="3810"/>
@@ -653,7 +673,7 @@
           </mc:Choice>
           <mc:Fallback>
             <w:pict>
-              <v:shape w14:anchorId="3E09728D" id="_x0000_s1028" type="#_x0000_t202" style="position:absolute;left:0;text-align:left;margin-left:18.6pt;margin-top:593.4pt;width:142.55pt;height:115.2pt;z-index:251689984;visibility:visible;mso-wrap-style:square;mso-width-percent:0;mso-height-percent:0;mso-wrap-distance-left:9pt;mso-wrap-distance-top:3.6pt;mso-wrap-distance-right:9pt;mso-wrap-distance-bottom:3.6pt;mso-position-horizontal:absolute;mso-position-horizontal-relative:page;mso-position-vertical:absolute;mso-position-vertical-relative:page;mso-width-percent:0;mso-height-percent:0;mso-width-relative:margin;mso-height-relative:margin;v-text-anchor:top" o:gfxdata="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" filled="f" stroked="f">
+              <v:shape w14:anchorId="3E09728D" id="_x0000_s1028" type="#_x0000_t202" style="position:absolute;left:0;text-align:left;margin-left:18.6pt;margin-top:610.8pt;width:142.55pt;height:115.2pt;z-index:251689984;visibility:visible;mso-wrap-style:square;mso-width-percent:0;mso-height-percent:0;mso-wrap-distance-left:9pt;mso-wrap-distance-top:3.6pt;mso-wrap-distance-right:9pt;mso-wrap-distance-bottom:3.6pt;mso-position-horizontal:absolute;mso-position-horizontal-relative:page;mso-position-vertical:absolute;mso-position-vertical-relative:page;mso-width-percent:0;mso-height-percent:0;mso-width-relative:margin;mso-height-relative:margin;v-text-anchor:top" o:gfxdata="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" filled="f" stroked="f">
                 <v:textbox>
                   <w:txbxContent>
                     <w:p>
@@ -1358,6 +1378,7 @@
         <w:rPr>
           <w:i/>
           <w:iCs/>
+          <w:noProof/>
         </w:rPr>
         <w:drawing>
           <wp:anchor distT="0" distB="0" distL="114300" distR="114300" simplePos="0" relativeHeight="251705344" behindDoc="1" locked="0" layoutInCell="1" allowOverlap="1" wp14:anchorId="4E1CD34A" wp14:editId="21F85BDC">
@@ -3107,6 +3128,7 @@
   <w:style w:type="character" w:default="1" w:styleId="DefaultParagraphFont">
     <w:name w:val="Default Paragraph Font"/>
     <w:uiPriority w:val="1"/>
+    <w:semiHidden/>
     <w:unhideWhenUsed/>
   </w:style>
   <w:style w:type="table" w:default="1" w:styleId="TableNormal">
@@ -3604,6 +3626,37 @@
 </file>
 
 <file path=customXml/item1.xml><?xml version="1.0" encoding="utf-8"?>
+<p:properties xmlns:p="http://schemas.microsoft.com/office/2006/metadata/properties" xmlns:xsi="http://www.w3.org/2001/XMLSchema-instance" xmlns:pc="http://schemas.microsoft.com/office/infopath/2007/PartnerControls">
+  <documentManagement>
+    <_ip_UnifiedCompliancePolicyUIAction xmlns="http://schemas.microsoft.com/sharepoint/v3" xsi:nil="true"/>
+    <_ip_UnifiedCompliancePolicyProperties xmlns="http://schemas.microsoft.com/sharepoint/v3" xsi:nil="true"/>
+    <TaxCatchAll xmlns="230e9df3-be65-4c73-a93b-d1236ebd677e" xsi:nil="true"/>
+    <ImageTagsTaxHTField xmlns="71af3243-3dd4-4a8d-8c0d-dd76da1f02a5">
+      <Terms xmlns="http://schemas.microsoft.com/office/infopath/2007/PartnerControls"/>
+    </ImageTagsTaxHTField>
+    <Image xmlns="71af3243-3dd4-4a8d-8c0d-dd76da1f02a5">
+      <Url xsi:nil="true"/>
+      <Description xsi:nil="true"/>
+    </Image>
+    <Status xmlns="71af3243-3dd4-4a8d-8c0d-dd76da1f02a5">Not started</Status>
+    <Background xmlns="71af3243-3dd4-4a8d-8c0d-dd76da1f02a5">false</Background>
+    <MediaServiceKeyPoints xmlns="71af3243-3dd4-4a8d-8c0d-dd76da1f02a5" xsi:nil="true"/>
+    <SharedWithUsers xmlns="16c05727-aa75-4e4a-9b5f-8a80a1165891">
+      <UserInfo>
+        <DisplayName/>
+        <AccountId xsi:nil="true"/>
+        <AccountType/>
+      </UserInfo>
+    </SharedWithUsers>
+  </documentManagement>
+</p:properties>
+</file>
+
+<file path=customXml/item2.xml><?xml version="1.0" encoding="utf-8"?>
+<b:Sources xmlns:b="http://schemas.openxmlformats.org/officeDocument/2006/bibliography" xmlns="http://schemas.openxmlformats.org/officeDocument/2006/bibliography" SelectedStyle="\APASixthEditionOfficeOnline.xsl" StyleName="APA" Version="6"/>
+</file>
+
+<file path=customXml/item3.xml><?xml version="1.0" encoding="utf-8"?>
 <ct:contentTypeSchema xmlns:ct="http://schemas.microsoft.com/office/2006/metadata/contentType" xmlns:ma="http://schemas.microsoft.com/office/2006/metadata/properties/metaAttributes" ct:_="" ma:_="" ma:contentTypeName="Document" ma:contentTypeID="0x01010079F111ED35F8CC479449609E8A0923A6" ma:contentTypeVersion="30" ma:contentTypeDescription="Create a new document." ma:contentTypeScope="" ma:versionID="cec0622158e8f13124e9e8fd4de31bd1">
   <xsd:schema xmlns:xsd="http://www.w3.org/2001/XMLSchema" xmlns:xs="http://www.w3.org/2001/XMLSchema" xmlns:p="http://schemas.microsoft.com/office/2006/metadata/properties" xmlns:ns1="http://schemas.microsoft.com/sharepoint/v3" xmlns:ns2="71af3243-3dd4-4a8d-8c0d-dd76da1f02a5" xmlns:ns3="16c05727-aa75-4e4a-9b5f-8a80a1165891" xmlns:ns4="230e9df3-be65-4c73-a93b-d1236ebd677e" targetNamespace="http://schemas.microsoft.com/office/2006/metadata/properties" ma:root="true" ma:fieldsID="3b52f30ab005d15df08657af532e6e38" ns1:_="" ns2:_="" ns3:_="" ns4:_="">
     <xsd:import namespace="http://schemas.microsoft.com/sharepoint/v3"/>
@@ -3921,37 +3974,6 @@
 </ct:contentTypeSchema>
 </file>
 
-<file path=customXml/item2.xml><?xml version="1.0" encoding="utf-8"?>
-<b:Sources xmlns:b="http://schemas.openxmlformats.org/officeDocument/2006/bibliography" xmlns="http://schemas.openxmlformats.org/officeDocument/2006/bibliography" SelectedStyle="\APASixthEditionOfficeOnline.xsl" StyleName="APA" Version="6"/>
-</file>
-
-<file path=customXml/item3.xml><?xml version="1.0" encoding="utf-8"?>
-<p:properties xmlns:p="http://schemas.microsoft.com/office/2006/metadata/properties" xmlns:xsi="http://www.w3.org/2001/XMLSchema-instance" xmlns:pc="http://schemas.microsoft.com/office/infopath/2007/PartnerControls">
-  <documentManagement>
-    <_ip_UnifiedCompliancePolicyUIAction xmlns="http://schemas.microsoft.com/sharepoint/v3" xsi:nil="true"/>
-    <_ip_UnifiedCompliancePolicyProperties xmlns="http://schemas.microsoft.com/sharepoint/v3" xsi:nil="true"/>
-    <TaxCatchAll xmlns="230e9df3-be65-4c73-a93b-d1236ebd677e" xsi:nil="true"/>
-    <ImageTagsTaxHTField xmlns="71af3243-3dd4-4a8d-8c0d-dd76da1f02a5">
-      <Terms xmlns="http://schemas.microsoft.com/office/infopath/2007/PartnerControls"/>
-    </ImageTagsTaxHTField>
-    <Image xmlns="71af3243-3dd4-4a8d-8c0d-dd76da1f02a5">
-      <Url xsi:nil="true"/>
-      <Description xsi:nil="true"/>
-    </Image>
-    <Status xmlns="71af3243-3dd4-4a8d-8c0d-dd76da1f02a5">Not started</Status>
-    <Background xmlns="71af3243-3dd4-4a8d-8c0d-dd76da1f02a5">false</Background>
-    <MediaServiceKeyPoints xmlns="71af3243-3dd4-4a8d-8c0d-dd76da1f02a5" xsi:nil="true"/>
-    <SharedWithUsers xmlns="16c05727-aa75-4e4a-9b5f-8a80a1165891">
-      <UserInfo>
-        <DisplayName/>
-        <AccountId xsi:nil="true"/>
-        <AccountType/>
-      </UserInfo>
-    </SharedWithUsers>
-  </documentManagement>
-</p:properties>
-</file>
-
 <file path=customXml/item4.xml><?xml version="1.0" encoding="utf-8"?>
 <?mso-contentType ?>
 <FormTemplates xmlns="http://schemas.microsoft.com/sharepoint/v3/contenttype/forms">
@@ -3962,6 +3984,27 @@
 </file>
 
 <file path=customXml/itemProps1.xml><?xml version="1.0" encoding="utf-8"?>
+<ds:datastoreItem xmlns:ds="http://schemas.openxmlformats.org/officeDocument/2006/customXml" ds:itemID="{C2C8F19B-3371-4C5E-AFC2-722E19ACA5D1}">
+  <ds:schemaRefs>
+    <ds:schemaRef ds:uri="http://schemas.microsoft.com/office/2006/metadata/properties"/>
+    <ds:schemaRef ds:uri="http://schemas.microsoft.com/office/infopath/2007/PartnerControls"/>
+    <ds:schemaRef ds:uri="http://schemas.microsoft.com/sharepoint/v3"/>
+    <ds:schemaRef ds:uri="230e9df3-be65-4c73-a93b-d1236ebd677e"/>
+    <ds:schemaRef ds:uri="71af3243-3dd4-4a8d-8c0d-dd76da1f02a5"/>
+    <ds:schemaRef ds:uri="16c05727-aa75-4e4a-9b5f-8a80a1165891"/>
+  </ds:schemaRefs>
+</ds:datastoreItem>
+</file>
+
+<file path=customXml/itemProps2.xml><?xml version="1.0" encoding="utf-8"?>
+<ds:datastoreItem xmlns:ds="http://schemas.openxmlformats.org/officeDocument/2006/customXml" ds:itemID="{52E5CC82-1337-4481-ADF4-4F062AF6535F}">
+  <ds:schemaRefs>
+    <ds:schemaRef ds:uri="http://schemas.openxmlformats.org/officeDocument/2006/bibliography"/>
+  </ds:schemaRefs>
+</ds:datastoreItem>
+</file>
+
+<file path=customXml/itemProps3.xml><?xml version="1.0" encoding="utf-8"?>
 <ds:datastoreItem xmlns:ds="http://schemas.openxmlformats.org/officeDocument/2006/customXml" ds:itemID="{FCCED96A-D1C6-4972-9BE0-A7A8F8D269A1}">
   <ds:schemaRefs>
     <ds:schemaRef ds:uri="http://schemas.microsoft.com/office/2006/metadata/contentType"/>
@@ -3982,27 +4025,6 @@
 </ds:datastoreItem>
 </file>
 
-<file path=customXml/itemProps2.xml><?xml version="1.0" encoding="utf-8"?>
-<ds:datastoreItem xmlns:ds="http://schemas.openxmlformats.org/officeDocument/2006/customXml" ds:itemID="{52E5CC82-1337-4481-ADF4-4F062AF6535F}">
-  <ds:schemaRefs>
-    <ds:schemaRef ds:uri="http://schemas.openxmlformats.org/officeDocument/2006/bibliography"/>
-  </ds:schemaRefs>
-</ds:datastoreItem>
-</file>
-
-<file path=customXml/itemProps3.xml><?xml version="1.0" encoding="utf-8"?>
-<ds:datastoreItem xmlns:ds="http://schemas.openxmlformats.org/officeDocument/2006/customXml" ds:itemID="{C2C8F19B-3371-4C5E-AFC2-722E19ACA5D1}">
-  <ds:schemaRefs>
-    <ds:schemaRef ds:uri="http://schemas.microsoft.com/office/2006/metadata/properties"/>
-    <ds:schemaRef ds:uri="http://schemas.microsoft.com/office/infopath/2007/PartnerControls"/>
-    <ds:schemaRef ds:uri="http://schemas.microsoft.com/sharepoint/v3"/>
-    <ds:schemaRef ds:uri="230e9df3-be65-4c73-a93b-d1236ebd677e"/>
-    <ds:schemaRef ds:uri="71af3243-3dd4-4a8d-8c0d-dd76da1f02a5"/>
-    <ds:schemaRef ds:uri="16c05727-aa75-4e4a-9b5f-8a80a1165891"/>
-  </ds:schemaRefs>
-</ds:datastoreItem>
-</file>
-
 <file path=customXml/itemProps4.xml><?xml version="1.0" encoding="utf-8"?>
 <ds:datastoreItem xmlns:ds="http://schemas.openxmlformats.org/officeDocument/2006/customXml" ds:itemID="{0148B961-C38E-459F-86CA-F3EF484BA43C}">
   <ds:schemaRefs>

</xml_diff>

<commit_message>
Add filter functionality in projects section
</commit_message>
<xml_diff>
--- a/assets/documents/UMINDU_HAPUTHANTHRI_RESUME.docx
+++ b/assets/documents/UMINDU_HAPUTHANTHRI_RESUME.docx
@@ -93,16 +93,16 @@
         <mc:AlternateContent>
           <mc:Choice Requires="wps">
             <w:drawing>
-              <wp:anchor distT="45720" distB="45720" distL="114300" distR="114300" simplePos="0" relativeHeight="251687936" behindDoc="0" locked="1" layoutInCell="1" allowOverlap="1" wp14:anchorId="4F03F0F8" wp14:editId="64F99969">
+              <wp:anchor distT="45720" distB="45720" distL="114300" distR="114300" simplePos="0" relativeHeight="251687936" behindDoc="0" locked="1" layoutInCell="1" allowOverlap="1" wp14:anchorId="4F03F0F8" wp14:editId="6B1D11A8">
                 <wp:simplePos x="0" y="0"/>
                 <wp:positionH relativeFrom="page">
                   <wp:posOffset>236220</wp:posOffset>
                 </wp:positionH>
                 <wp:positionV relativeFrom="page">
-                  <wp:posOffset>3886200</wp:posOffset>
+                  <wp:posOffset>3802380</wp:posOffset>
                 </wp:positionV>
-                <wp:extent cx="1810385" cy="1295400"/>
-                <wp:effectExtent l="0" t="0" r="0" b="0"/>
+                <wp:extent cx="1810385" cy="1234440"/>
+                <wp:effectExtent l="0" t="0" r="0" b="3810"/>
                 <wp:wrapNone/>
                 <wp:docPr id="14" name="Text Box 2"/>
                 <wp:cNvGraphicFramePr>
@@ -117,7 +117,7 @@
                       <wps:spPr bwMode="auto">
                         <a:xfrm>
                           <a:off x="0" y="0"/>
-                          <a:ext cx="1810385" cy="1295400"/>
+                          <a:ext cx="1810385" cy="1234440"/>
                         </a:xfrm>
                         <a:prstGeom prst="rect">
                           <a:avLst/>
@@ -216,7 +216,7 @@
                 <v:stroke joinstyle="miter"/>
                 <v:path gradientshapeok="t" o:connecttype="rect"/>
               </v:shapetype>
-              <v:shape id="Text Box 2" o:spid="_x0000_s1026" type="#_x0000_t202" style="position:absolute;left:0;text-align:left;margin-left:18.6pt;margin-top:306pt;width:142.55pt;height:102pt;z-index:251687936;visibility:visible;mso-wrap-style:square;mso-width-percent:0;mso-height-percent:0;mso-wrap-distance-left:9pt;mso-wrap-distance-top:3.6pt;mso-wrap-distance-right:9pt;mso-wrap-distance-bottom:3.6pt;mso-position-horizontal:absolute;mso-position-horizontal-relative:page;mso-position-vertical:absolute;mso-position-vertical-relative:page;mso-width-percent:0;mso-height-percent:0;mso-width-relative:margin;mso-height-relative:margin;v-text-anchor:top" o:gfxdata="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" filled="f" stroked="f">
+              <v:shape id="Text Box 2" o:spid="_x0000_s1026" type="#_x0000_t202" style="position:absolute;left:0;text-align:left;margin-left:18.6pt;margin-top:299.4pt;width:142.55pt;height:97.2pt;z-index:251687936;visibility:visible;mso-wrap-style:square;mso-width-percent:0;mso-height-percent:0;mso-wrap-distance-left:9pt;mso-wrap-distance-top:3.6pt;mso-wrap-distance-right:9pt;mso-wrap-distance-bottom:3.6pt;mso-position-horizontal:absolute;mso-position-horizontal-relative:page;mso-position-vertical:absolute;mso-position-vertical-relative:page;mso-width-percent:0;mso-height-percent:0;mso-width-relative:margin;mso-height-relative:margin;v-text-anchor:top" o:gfxdata="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" filled="f" stroked="f">
                 <v:textbox>
                   <w:txbxContent>
                     <w:p>
@@ -296,15 +296,15 @@
         <mc:AlternateContent>
           <mc:Choice Requires="wps">
             <w:drawing>
-              <wp:anchor distT="45720" distB="45720" distL="114300" distR="114300" simplePos="0" relativeHeight="251688960" behindDoc="0" locked="1" layoutInCell="1" allowOverlap="1" wp14:anchorId="6E5C83BB" wp14:editId="4F1AADA5">
+              <wp:anchor distT="45720" distB="45720" distL="114300" distR="114300" simplePos="0" relativeHeight="251688960" behindDoc="0" locked="1" layoutInCell="1" allowOverlap="1" wp14:anchorId="6E5C83BB" wp14:editId="164AEFE8">
                 <wp:simplePos x="0" y="0"/>
                 <wp:positionH relativeFrom="page">
                   <wp:posOffset>236220</wp:posOffset>
                 </wp:positionH>
                 <wp:positionV relativeFrom="page">
-                  <wp:posOffset>5280660</wp:posOffset>
+                  <wp:posOffset>5074920</wp:posOffset>
                 </wp:positionV>
-                <wp:extent cx="1810385" cy="2400300"/>
+                <wp:extent cx="1810385" cy="3040380"/>
                 <wp:effectExtent l="0" t="0" r="0" b="0"/>
                 <wp:wrapNone/>
                 <wp:docPr id="20" name="Text Box 2"/>
@@ -320,7 +320,7 @@
                       <wps:spPr bwMode="auto">
                         <a:xfrm>
                           <a:off x="0" y="0"/>
-                          <a:ext cx="1810385" cy="2400300"/>
+                          <a:ext cx="1810385" cy="3040380"/>
                         </a:xfrm>
                         <a:prstGeom prst="rect">
                           <a:avLst/>
@@ -375,6 +375,22 @@
                               <w:pStyle w:val="List"/>
                             </w:pPr>
                             <w:r>
+                              <w:t>React.js</w:t>
+                            </w:r>
+                          </w:p>
+                          <w:p>
+                            <w:pPr>
+                              <w:pStyle w:val="List"/>
+                            </w:pPr>
+                            <w:r>
+                              <w:t>Node.js</w:t>
+                            </w:r>
+                          </w:p>
+                          <w:p>
+                            <w:pPr>
+                              <w:pStyle w:val="List"/>
+                            </w:pPr>
+                            <w:r>
                               <w:t>PHP</w:t>
                             </w:r>
                           </w:p>
@@ -392,6 +408,14 @@
                             </w:pPr>
                             <w:r>
                               <w:t>C#</w:t>
+                            </w:r>
+                          </w:p>
+                          <w:p>
+                            <w:pPr>
+                              <w:pStyle w:val="List"/>
+                            </w:pPr>
+                            <w:r>
+                              <w:t>ASP.NET Core</w:t>
                             </w:r>
                           </w:p>
                           <w:p>
@@ -437,11 +461,7 @@
           </mc:Choice>
           <mc:Fallback>
             <w:pict>
-              <v:shapetype w14:anchorId="6E5C83BB" id="_x0000_t202" coordsize="21600,21600" o:spt="202" path="m,l,21600r21600,l21600,xe">
-                <v:stroke joinstyle="miter"/>
-                <v:path gradientshapeok="t" o:connecttype="rect"/>
-              </v:shapetype>
-              <v:shape id="_x0000_s1027" type="#_x0000_t202" style="position:absolute;left:0;text-align:left;margin-left:18.6pt;margin-top:415.8pt;width:142.55pt;height:189pt;z-index:251688960;visibility:visible;mso-wrap-style:square;mso-width-percent:0;mso-height-percent:0;mso-wrap-distance-left:9pt;mso-wrap-distance-top:3.6pt;mso-wrap-distance-right:9pt;mso-wrap-distance-bottom:3.6pt;mso-position-horizontal:absolute;mso-position-horizontal-relative:page;mso-position-vertical:absolute;mso-position-vertical-relative:page;mso-width-percent:0;mso-height-percent:0;mso-width-relative:margin;mso-height-relative:margin;v-text-anchor:top" o:gfxdata="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" filled="f" stroked="f">
+              <v:shape w14:anchorId="6E5C83BB" id="_x0000_s1027" type="#_x0000_t202" style="position:absolute;left:0;text-align:left;margin-left:18.6pt;margin-top:399.6pt;width:142.55pt;height:239.4pt;z-index:251688960;visibility:visible;mso-wrap-style:square;mso-width-percent:0;mso-height-percent:0;mso-wrap-distance-left:9pt;mso-wrap-distance-top:3.6pt;mso-wrap-distance-right:9pt;mso-wrap-distance-bottom:3.6pt;mso-position-horizontal:absolute;mso-position-horizontal-relative:page;mso-position-vertical:absolute;mso-position-vertical-relative:page;mso-width-percent:0;mso-height-percent:0;mso-width-relative:margin;mso-height-relative:margin;v-text-anchor:top" o:gfxdata="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" filled="f" stroked="f">
                 <v:textbox>
                   <w:txbxContent>
                     <w:p>
@@ -484,6 +504,22 @@
                         <w:pStyle w:val="List"/>
                       </w:pPr>
                       <w:r>
+                        <w:t>React.js</w:t>
+                      </w:r>
+                    </w:p>
+                    <w:p>
+                      <w:pPr>
+                        <w:pStyle w:val="List"/>
+                      </w:pPr>
+                      <w:r>
+                        <w:t>Node.js</w:t>
+                      </w:r>
+                    </w:p>
+                    <w:p>
+                      <w:pPr>
+                        <w:pStyle w:val="List"/>
+                      </w:pPr>
+                      <w:r>
                         <w:t>PHP</w:t>
                       </w:r>
                     </w:p>
@@ -501,6 +537,14 @@
                       </w:pPr>
                       <w:r>
                         <w:t>C#</w:t>
+                      </w:r>
+                    </w:p>
+                    <w:p>
+                      <w:pPr>
+                        <w:pStyle w:val="List"/>
+                      </w:pPr>
+                      <w:r>
+                        <w:t>ASP.NET Core</w:t>
                       </w:r>
                     </w:p>
                     <w:p>
@@ -543,15 +587,15 @@
         <mc:AlternateContent>
           <mc:Choice Requires="wps">
             <w:drawing>
-              <wp:anchor distT="45720" distB="45720" distL="114300" distR="114300" simplePos="0" relativeHeight="251689984" behindDoc="0" locked="1" layoutInCell="1" allowOverlap="1" wp14:anchorId="3E09728D" wp14:editId="1FCA0113">
+              <wp:anchor distT="45720" distB="45720" distL="114300" distR="114300" simplePos="0" relativeHeight="251689984" behindDoc="0" locked="1" layoutInCell="1" allowOverlap="1" wp14:anchorId="3E09728D" wp14:editId="7D20D46A">
                 <wp:simplePos x="0" y="0"/>
                 <wp:positionH relativeFrom="page">
                   <wp:posOffset>236220</wp:posOffset>
                 </wp:positionH>
-                <wp:positionV relativeFrom="page">
+                <wp:positionV relativeFrom="margin">
                   <wp:posOffset>7757160</wp:posOffset>
                 </wp:positionV>
-                <wp:extent cx="1810385" cy="1463040"/>
+                <wp:extent cx="1810385" cy="1386840"/>
                 <wp:effectExtent l="0" t="0" r="0" b="3810"/>
                 <wp:wrapNone/>
                 <wp:docPr id="27" name="Text Box 2"/>
@@ -567,7 +611,7 @@
                       <wps:spPr bwMode="auto">
                         <a:xfrm>
                           <a:off x="0" y="0"/>
-                          <a:ext cx="1810385" cy="1463040"/>
+                          <a:ext cx="1810385" cy="1386840"/>
                         </a:xfrm>
                         <a:prstGeom prst="rect">
                           <a:avLst/>
@@ -620,6 +664,10 @@
                           <w:p>
                             <w:pPr>
                               <w:pStyle w:val="Sidepanelinfo"/>
+                              <w:rPr>
+                                <w:sz w:val="16"/>
+                                <w:szCs w:val="20"/>
+                              </w:rPr>
                             </w:pPr>
                           </w:p>
                           <w:p>
@@ -673,7 +721,7 @@
           </mc:Choice>
           <mc:Fallback>
             <w:pict>
-              <v:shape w14:anchorId="3E09728D" id="_x0000_s1028" type="#_x0000_t202" style="position:absolute;left:0;text-align:left;margin-left:18.6pt;margin-top:610.8pt;width:142.55pt;height:115.2pt;z-index:251689984;visibility:visible;mso-wrap-style:square;mso-width-percent:0;mso-height-percent:0;mso-wrap-distance-left:9pt;mso-wrap-distance-top:3.6pt;mso-wrap-distance-right:9pt;mso-wrap-distance-bottom:3.6pt;mso-position-horizontal:absolute;mso-position-horizontal-relative:page;mso-position-vertical:absolute;mso-position-vertical-relative:page;mso-width-percent:0;mso-height-percent:0;mso-width-relative:margin;mso-height-relative:margin;v-text-anchor:top" o:gfxdata="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" filled="f" stroked="f">
+              <v:shape w14:anchorId="3E09728D" id="_x0000_s1028" type="#_x0000_t202" style="position:absolute;left:0;text-align:left;margin-left:18.6pt;margin-top:610.8pt;width:142.55pt;height:109.2pt;z-index:251689984;visibility:visible;mso-wrap-style:square;mso-width-percent:0;mso-height-percent:0;mso-wrap-distance-left:9pt;mso-wrap-distance-top:3.6pt;mso-wrap-distance-right:9pt;mso-wrap-distance-bottom:3.6pt;mso-position-horizontal:absolute;mso-position-horizontal-relative:page;mso-position-vertical:absolute;mso-position-vertical-relative:margin;mso-width-percent:0;mso-height-percent:0;mso-width-relative:margin;mso-height-relative:margin;v-text-anchor:top" o:gfxdata="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" filled="f" stroked="f">
                 <v:textbox>
                   <w:txbxContent>
                     <w:p>
@@ -714,6 +762,10 @@
                     <w:p>
                       <w:pPr>
                         <w:pStyle w:val="Sidepanelinfo"/>
+                        <w:rPr>
+                          <w:sz w:val="16"/>
+                          <w:szCs w:val="20"/>
+                        </w:rPr>
                       </w:pPr>
                     </w:p>
                     <w:p>
@@ -750,7 +802,7 @@
                     </w:p>
                   </w:txbxContent>
                 </v:textbox>
-                <w10:wrap anchorx="page" anchory="page"/>
+                <w10:wrap anchorx="page" anchory="margin"/>
                 <w10:anchorlock/>
               </v:shape>
             </w:pict>
@@ -1273,8 +1325,8 @@
       <w:pPr>
         <w:pStyle w:val="Subtitle"/>
         <w:rPr>
-          <w:sz w:val="24"/>
-          <w:szCs w:val="32"/>
+          <w:sz w:val="22"/>
+          <w:szCs w:val="28"/>
         </w:rPr>
       </w:pPr>
       <w:r>
@@ -1507,24 +1559,13 @@
         </w:drawing>
       </w:r>
       <w:r>
-        <w:t xml:space="preserve">Highly motivated and results-driven Software Engineering </w:t>
-      </w:r>
-      <w:proofErr w:type="gramStart"/>
-      <w:r>
-        <w:t>student</w:t>
-      </w:r>
-      <w:proofErr w:type="gramEnd"/>
-      <w:r>
-        <w:t xml:space="preserve"> seeking a challenging IT Internship to apply strong foundational knowledge in web and mobile development (Flutter, Java, PHP, JavaScript) and</w:t>
+        <w:t>Enthusiastic and driven Software Engineering undergraduate actively seeking an IT internship to apply academic knowledge and hands-on project experience in a real-world environment.</w:t>
       </w:r>
       <w:r>
         <w:t xml:space="preserve"> </w:t>
       </w:r>
       <w:r>
-        <w:t>contribute to innovative software solutions. Eager to leverage hands-on project experience in a dynamic professional environment to enhance skills and gain practical industry exposure</w:t>
-      </w:r>
-      <w:r>
-        <w:t>.</w:t>
+        <w:t>Looking forward to learning from experienced professionals, contributing to real solutions, and developing both technical and teamwork skills in a collaborative setting.</w:t>
       </w:r>
     </w:p>
     <w:p>
@@ -1672,6 +1713,10 @@
     <w:p>
       <w:pPr>
         <w:pStyle w:val="smallspace"/>
+        <w:rPr>
+          <w:sz w:val="4"/>
+          <w:szCs w:val="20"/>
+        </w:rPr>
       </w:pPr>
     </w:p>
     <w:p>
@@ -1990,7 +2035,35 @@
           <w:i/>
           <w:iCs/>
         </w:rPr>
-        <w:t>Java, JSP/Servlet, HTML, CSS, JS, MS SQL Server</w:t>
+        <w:t>Java, JSP/Servlet, HTML, CSS, J</w:t>
+      </w:r>
+      <w:r>
+        <w:rPr>
+          <w:i/>
+          <w:iCs/>
+        </w:rPr>
+        <w:t>ava</w:t>
+      </w:r>
+      <w:r>
+        <w:rPr>
+          <w:i/>
+          <w:iCs/>
+        </w:rPr>
+        <w:t>S</w:t>
+      </w:r>
+      <w:r>
+        <w:rPr>
+          <w:i/>
+          <w:iCs/>
+        </w:rPr>
+        <w:t>cript</w:t>
+      </w:r>
+      <w:r>
+        <w:rPr>
+          <w:i/>
+          <w:iCs/>
+        </w:rPr>
+        <w:t>, SQL Server</w:t>
       </w:r>
     </w:p>
     <w:p>
@@ -2049,11 +2122,11 @@
       </w:pPr>
       <w:proofErr w:type="spellStart"/>
       <w:r>
-        <w:t>ChillSync</w:t>
+        <w:t>AirMetrix</w:t>
       </w:r>
       <w:proofErr w:type="spellEnd"/>
       <w:r>
-        <w:t xml:space="preserve"> - IoT Cold Chain Monitoring</w:t>
+        <w:t xml:space="preserve"> AQI – Air Quality Monitoring Dashboard</w:t>
       </w:r>
     </w:p>
     <w:p>
@@ -2073,7 +2146,7 @@
           <w:i/>
           <w:iCs/>
         </w:rPr>
-        <w:t>Flutter, Firebase, Google Apps Script, Arduino</w:t>
+        <w:t>ASP.NET Core, C#, HTML, CSS, JavaScript, SQL Server, Leaflet, Chart.js</w:t>
       </w:r>
     </w:p>
     <w:p>
@@ -2086,13 +2159,7 @@
         <w:jc w:val="left"/>
       </w:pPr>
       <w:r>
-        <w:t>IoT-driven cold chain monitoring system with a mobile app</w:t>
-      </w:r>
-      <w:r>
-        <w:t xml:space="preserve"> </w:t>
-      </w:r>
-      <w:r>
-        <w:t>that tracks environmental conditions in real-time to ensure food safety and prevent spoilage</w:t>
+        <w:t>A web-based dashboard for visualizing real-time air quality data using interactive maps and charts. Includes location-based AQI readings, historical trends, and data management via an admin panel</w:t>
       </w:r>
       <w:r>
         <w:t>.</w:t>
@@ -2116,14 +2183,14 @@
           <w:rPr>
             <w:rStyle w:val="Hyperlink"/>
           </w:rPr>
-          <w:t>ChillSync</w:t>
+          <w:t>AirMetrix</w:t>
         </w:r>
         <w:proofErr w:type="spellEnd"/>
         <w:r>
           <w:rPr>
             <w:rStyle w:val="Hyperlink"/>
           </w:rPr>
-          <w:t>-App-Cold-Chain-Monitoring-System</w:t>
+          <w:t>-AQI-Monitoring-Dashboard</w:t>
         </w:r>
       </w:hyperlink>
     </w:p>
@@ -2134,6 +2201,7 @@
           <w:ilvl w:val="0"/>
           <w:numId w:val="0"/>
         </w:numPr>
+        <w:jc w:val="left"/>
       </w:pPr>
     </w:p>
     <w:sectPr>
@@ -2151,7 +2219,7 @@
   <w:abstractNum w:abstractNumId="0" w15:restartNumberingAfterBreak="0">
     <w:nsid w:val="FFFFFF89"/>
     <w:multiLevelType w:val="singleLevel"/>
-    <w:tmpl w:val="B7F85086"/>
+    <w:tmpl w:val="682280B2"/>
     <w:lvl w:ilvl="0">
       <w:start w:val="1"/>
       <w:numFmt w:val="bullet"/>
@@ -3626,37 +3694,6 @@
 </file>
 
 <file path=customXml/item1.xml><?xml version="1.0" encoding="utf-8"?>
-<p:properties xmlns:p="http://schemas.microsoft.com/office/2006/metadata/properties" xmlns:xsi="http://www.w3.org/2001/XMLSchema-instance" xmlns:pc="http://schemas.microsoft.com/office/infopath/2007/PartnerControls">
-  <documentManagement>
-    <_ip_UnifiedCompliancePolicyUIAction xmlns="http://schemas.microsoft.com/sharepoint/v3" xsi:nil="true"/>
-    <_ip_UnifiedCompliancePolicyProperties xmlns="http://schemas.microsoft.com/sharepoint/v3" xsi:nil="true"/>
-    <TaxCatchAll xmlns="230e9df3-be65-4c73-a93b-d1236ebd677e" xsi:nil="true"/>
-    <ImageTagsTaxHTField xmlns="71af3243-3dd4-4a8d-8c0d-dd76da1f02a5">
-      <Terms xmlns="http://schemas.microsoft.com/office/infopath/2007/PartnerControls"/>
-    </ImageTagsTaxHTField>
-    <Image xmlns="71af3243-3dd4-4a8d-8c0d-dd76da1f02a5">
-      <Url xsi:nil="true"/>
-      <Description xsi:nil="true"/>
-    </Image>
-    <Status xmlns="71af3243-3dd4-4a8d-8c0d-dd76da1f02a5">Not started</Status>
-    <Background xmlns="71af3243-3dd4-4a8d-8c0d-dd76da1f02a5">false</Background>
-    <MediaServiceKeyPoints xmlns="71af3243-3dd4-4a8d-8c0d-dd76da1f02a5" xsi:nil="true"/>
-    <SharedWithUsers xmlns="16c05727-aa75-4e4a-9b5f-8a80a1165891">
-      <UserInfo>
-        <DisplayName/>
-        <AccountId xsi:nil="true"/>
-        <AccountType/>
-      </UserInfo>
-    </SharedWithUsers>
-  </documentManagement>
-</p:properties>
-</file>
-
-<file path=customXml/item2.xml><?xml version="1.0" encoding="utf-8"?>
-<b:Sources xmlns:b="http://schemas.openxmlformats.org/officeDocument/2006/bibliography" xmlns="http://schemas.openxmlformats.org/officeDocument/2006/bibliography" SelectedStyle="\APASixthEditionOfficeOnline.xsl" StyleName="APA" Version="6"/>
-</file>
-
-<file path=customXml/item3.xml><?xml version="1.0" encoding="utf-8"?>
 <ct:contentTypeSchema xmlns:ct="http://schemas.microsoft.com/office/2006/metadata/contentType" xmlns:ma="http://schemas.microsoft.com/office/2006/metadata/properties/metaAttributes" ct:_="" ma:_="" ma:contentTypeName="Document" ma:contentTypeID="0x01010079F111ED35F8CC479449609E8A0923A6" ma:contentTypeVersion="30" ma:contentTypeDescription="Create a new document." ma:contentTypeScope="" ma:versionID="cec0622158e8f13124e9e8fd4de31bd1">
   <xsd:schema xmlns:xsd="http://www.w3.org/2001/XMLSchema" xmlns:xs="http://www.w3.org/2001/XMLSchema" xmlns:p="http://schemas.microsoft.com/office/2006/metadata/properties" xmlns:ns1="http://schemas.microsoft.com/sharepoint/v3" xmlns:ns2="71af3243-3dd4-4a8d-8c0d-dd76da1f02a5" xmlns:ns3="16c05727-aa75-4e4a-9b5f-8a80a1165891" xmlns:ns4="230e9df3-be65-4c73-a93b-d1236ebd677e" targetNamespace="http://schemas.microsoft.com/office/2006/metadata/properties" ma:root="true" ma:fieldsID="3b52f30ab005d15df08657af532e6e38" ns1:_="" ns2:_="" ns3:_="" ns4:_="">
     <xsd:import namespace="http://schemas.microsoft.com/sharepoint/v3"/>
@@ -3974,6 +4011,37 @@
 </ct:contentTypeSchema>
 </file>
 
+<file path=customXml/item2.xml><?xml version="1.0" encoding="utf-8"?>
+<b:Sources xmlns:b="http://schemas.openxmlformats.org/officeDocument/2006/bibliography" xmlns="http://schemas.openxmlformats.org/officeDocument/2006/bibliography" SelectedStyle="\APASixthEditionOfficeOnline.xsl" StyleName="APA" Version="6"/>
+</file>
+
+<file path=customXml/item3.xml><?xml version="1.0" encoding="utf-8"?>
+<p:properties xmlns:p="http://schemas.microsoft.com/office/2006/metadata/properties" xmlns:xsi="http://www.w3.org/2001/XMLSchema-instance" xmlns:pc="http://schemas.microsoft.com/office/infopath/2007/PartnerControls">
+  <documentManagement>
+    <_ip_UnifiedCompliancePolicyUIAction xmlns="http://schemas.microsoft.com/sharepoint/v3" xsi:nil="true"/>
+    <_ip_UnifiedCompliancePolicyProperties xmlns="http://schemas.microsoft.com/sharepoint/v3" xsi:nil="true"/>
+    <TaxCatchAll xmlns="230e9df3-be65-4c73-a93b-d1236ebd677e" xsi:nil="true"/>
+    <ImageTagsTaxHTField xmlns="71af3243-3dd4-4a8d-8c0d-dd76da1f02a5">
+      <Terms xmlns="http://schemas.microsoft.com/office/infopath/2007/PartnerControls"/>
+    </ImageTagsTaxHTField>
+    <Image xmlns="71af3243-3dd4-4a8d-8c0d-dd76da1f02a5">
+      <Url xsi:nil="true"/>
+      <Description xsi:nil="true"/>
+    </Image>
+    <Status xmlns="71af3243-3dd4-4a8d-8c0d-dd76da1f02a5">Not started</Status>
+    <Background xmlns="71af3243-3dd4-4a8d-8c0d-dd76da1f02a5">false</Background>
+    <MediaServiceKeyPoints xmlns="71af3243-3dd4-4a8d-8c0d-dd76da1f02a5" xsi:nil="true"/>
+    <SharedWithUsers xmlns="16c05727-aa75-4e4a-9b5f-8a80a1165891">
+      <UserInfo>
+        <DisplayName/>
+        <AccountId xsi:nil="true"/>
+        <AccountType/>
+      </UserInfo>
+    </SharedWithUsers>
+  </documentManagement>
+</p:properties>
+</file>
+
 <file path=customXml/item4.xml><?xml version="1.0" encoding="utf-8"?>
 <?mso-contentType ?>
 <FormTemplates xmlns="http://schemas.microsoft.com/sharepoint/v3/contenttype/forms">
@@ -3984,27 +4052,6 @@
 </file>
 
 <file path=customXml/itemProps1.xml><?xml version="1.0" encoding="utf-8"?>
-<ds:datastoreItem xmlns:ds="http://schemas.openxmlformats.org/officeDocument/2006/customXml" ds:itemID="{C2C8F19B-3371-4C5E-AFC2-722E19ACA5D1}">
-  <ds:schemaRefs>
-    <ds:schemaRef ds:uri="http://schemas.microsoft.com/office/2006/metadata/properties"/>
-    <ds:schemaRef ds:uri="http://schemas.microsoft.com/office/infopath/2007/PartnerControls"/>
-    <ds:schemaRef ds:uri="http://schemas.microsoft.com/sharepoint/v3"/>
-    <ds:schemaRef ds:uri="230e9df3-be65-4c73-a93b-d1236ebd677e"/>
-    <ds:schemaRef ds:uri="71af3243-3dd4-4a8d-8c0d-dd76da1f02a5"/>
-    <ds:schemaRef ds:uri="16c05727-aa75-4e4a-9b5f-8a80a1165891"/>
-  </ds:schemaRefs>
-</ds:datastoreItem>
-</file>
-
-<file path=customXml/itemProps2.xml><?xml version="1.0" encoding="utf-8"?>
-<ds:datastoreItem xmlns:ds="http://schemas.openxmlformats.org/officeDocument/2006/customXml" ds:itemID="{52E5CC82-1337-4481-ADF4-4F062AF6535F}">
-  <ds:schemaRefs>
-    <ds:schemaRef ds:uri="http://schemas.openxmlformats.org/officeDocument/2006/bibliography"/>
-  </ds:schemaRefs>
-</ds:datastoreItem>
-</file>
-
-<file path=customXml/itemProps3.xml><?xml version="1.0" encoding="utf-8"?>
 <ds:datastoreItem xmlns:ds="http://schemas.openxmlformats.org/officeDocument/2006/customXml" ds:itemID="{FCCED96A-D1C6-4972-9BE0-A7A8F8D269A1}">
   <ds:schemaRefs>
     <ds:schemaRef ds:uri="http://schemas.microsoft.com/office/2006/metadata/contentType"/>
@@ -4025,6 +4072,27 @@
 </ds:datastoreItem>
 </file>
 
+<file path=customXml/itemProps2.xml><?xml version="1.0" encoding="utf-8"?>
+<ds:datastoreItem xmlns:ds="http://schemas.openxmlformats.org/officeDocument/2006/customXml" ds:itemID="{52E5CC82-1337-4481-ADF4-4F062AF6535F}">
+  <ds:schemaRefs>
+    <ds:schemaRef ds:uri="http://schemas.openxmlformats.org/officeDocument/2006/bibliography"/>
+  </ds:schemaRefs>
+</ds:datastoreItem>
+</file>
+
+<file path=customXml/itemProps3.xml><?xml version="1.0" encoding="utf-8"?>
+<ds:datastoreItem xmlns:ds="http://schemas.openxmlformats.org/officeDocument/2006/customXml" ds:itemID="{C2C8F19B-3371-4C5E-AFC2-722E19ACA5D1}">
+  <ds:schemaRefs>
+    <ds:schemaRef ds:uri="http://schemas.microsoft.com/office/2006/metadata/properties"/>
+    <ds:schemaRef ds:uri="http://schemas.microsoft.com/office/infopath/2007/PartnerControls"/>
+    <ds:schemaRef ds:uri="http://schemas.microsoft.com/sharepoint/v3"/>
+    <ds:schemaRef ds:uri="230e9df3-be65-4c73-a93b-d1236ebd677e"/>
+    <ds:schemaRef ds:uri="71af3243-3dd4-4a8d-8c0d-dd76da1f02a5"/>
+    <ds:schemaRef ds:uri="16c05727-aa75-4e4a-9b5f-8a80a1165891"/>
+  </ds:schemaRefs>
+</ds:datastoreItem>
+</file>
+
 <file path=customXml/itemProps4.xml><?xml version="1.0" encoding="utf-8"?>
 <ds:datastoreItem xmlns:ds="http://schemas.openxmlformats.org/officeDocument/2006/customXml" ds:itemID="{0148B961-C38E-459F-86CA-F3EF484BA43C}">
   <ds:schemaRefs>

</xml_diff>

<commit_message>
Minor changes to resume (documents) and view project link in projects section
</commit_message>
<xml_diff>
--- a/assets/documents/UMINDU_HAPUTHANTHRI_RESUME.docx
+++ b/assets/documents/UMINDU_HAPUTHANTHRI_RESUME.docx
@@ -1016,7 +1016,11 @@
           </mc:Choice>
           <mc:Fallback>
             <w:pict>
-              <v:shape w14:anchorId="4D0895FF" id="Text Box 3" o:spid="_x0000_s1029" type="#_x0000_t202" style="position:absolute;left:0;text-align:left;margin-left:18.6pt;margin-top:147pt;width:150.6pt;height:150pt;z-index:251679744;visibility:visible;mso-wrap-style:square;mso-width-percent:0;mso-height-percent:0;mso-wrap-distance-left:9pt;mso-wrap-distance-top:3.6pt;mso-wrap-distance-right:9pt;mso-wrap-distance-bottom:3.6pt;mso-position-horizontal:absolute;mso-position-horizontal-relative:page;mso-position-vertical:absolute;mso-position-vertical-relative:page;mso-width-percent:0;mso-height-percent:0;mso-width-relative:margin;mso-height-relative:margin;v-text-anchor:top" o:gfxdata="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" filled="f" stroked="f">
+              <v:shapetype w14:anchorId="4D0895FF" id="_x0000_t202" coordsize="21600,21600" o:spt="202" path="m,l,21600r21600,l21600,xe">
+                <v:stroke joinstyle="miter"/>
+                <v:path gradientshapeok="t" o:connecttype="rect"/>
+              </v:shapetype>
+              <v:shape id="Text Box 3" o:spid="_x0000_s1029" type="#_x0000_t202" style="position:absolute;left:0;text-align:left;margin-left:18.6pt;margin-top:147pt;width:150.6pt;height:150pt;z-index:251679744;visibility:visible;mso-wrap-style:square;mso-width-percent:0;mso-height-percent:0;mso-wrap-distance-left:9pt;mso-wrap-distance-top:3.6pt;mso-wrap-distance-right:9pt;mso-wrap-distance-bottom:3.6pt;mso-position-horizontal:absolute;mso-position-horizontal-relative:page;mso-position-vertical:absolute;mso-position-vertical-relative:page;mso-width-percent:0;mso-height-percent:0;mso-width-relative:margin;mso-height-relative:margin;v-text-anchor:top" o:gfxdata="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" filled="f" stroked="f">
                 <v:textbox>
                   <w:txbxContent>
                     <w:p>
@@ -3694,6 +3698,37 @@
 </file>
 
 <file path=customXml/item1.xml><?xml version="1.0" encoding="utf-8"?>
+<p:properties xmlns:p="http://schemas.microsoft.com/office/2006/metadata/properties" xmlns:xsi="http://www.w3.org/2001/XMLSchema-instance" xmlns:pc="http://schemas.microsoft.com/office/infopath/2007/PartnerControls">
+  <documentManagement>
+    <_ip_UnifiedCompliancePolicyUIAction xmlns="http://schemas.microsoft.com/sharepoint/v3" xsi:nil="true"/>
+    <_ip_UnifiedCompliancePolicyProperties xmlns="http://schemas.microsoft.com/sharepoint/v3" xsi:nil="true"/>
+    <TaxCatchAll xmlns="230e9df3-be65-4c73-a93b-d1236ebd677e" xsi:nil="true"/>
+    <ImageTagsTaxHTField xmlns="71af3243-3dd4-4a8d-8c0d-dd76da1f02a5">
+      <Terms xmlns="http://schemas.microsoft.com/office/infopath/2007/PartnerControls"/>
+    </ImageTagsTaxHTField>
+    <Image xmlns="71af3243-3dd4-4a8d-8c0d-dd76da1f02a5">
+      <Url xsi:nil="true"/>
+      <Description xsi:nil="true"/>
+    </Image>
+    <Status xmlns="71af3243-3dd4-4a8d-8c0d-dd76da1f02a5">Not started</Status>
+    <Background xmlns="71af3243-3dd4-4a8d-8c0d-dd76da1f02a5">false</Background>
+    <MediaServiceKeyPoints xmlns="71af3243-3dd4-4a8d-8c0d-dd76da1f02a5" xsi:nil="true"/>
+    <SharedWithUsers xmlns="16c05727-aa75-4e4a-9b5f-8a80a1165891">
+      <UserInfo>
+        <DisplayName/>
+        <AccountId xsi:nil="true"/>
+        <AccountType/>
+      </UserInfo>
+    </SharedWithUsers>
+  </documentManagement>
+</p:properties>
+</file>
+
+<file path=customXml/item2.xml><?xml version="1.0" encoding="utf-8"?>
+<b:Sources xmlns:b="http://schemas.openxmlformats.org/officeDocument/2006/bibliography" xmlns="http://schemas.openxmlformats.org/officeDocument/2006/bibliography" SelectedStyle="\APASixthEditionOfficeOnline.xsl" StyleName="APA" Version="6"/>
+</file>
+
+<file path=customXml/item3.xml><?xml version="1.0" encoding="utf-8"?>
 <ct:contentTypeSchema xmlns:ct="http://schemas.microsoft.com/office/2006/metadata/contentType" xmlns:ma="http://schemas.microsoft.com/office/2006/metadata/properties/metaAttributes" ct:_="" ma:_="" ma:contentTypeName="Document" ma:contentTypeID="0x01010079F111ED35F8CC479449609E8A0923A6" ma:contentTypeVersion="30" ma:contentTypeDescription="Create a new document." ma:contentTypeScope="" ma:versionID="cec0622158e8f13124e9e8fd4de31bd1">
   <xsd:schema xmlns:xsd="http://www.w3.org/2001/XMLSchema" xmlns:xs="http://www.w3.org/2001/XMLSchema" xmlns:p="http://schemas.microsoft.com/office/2006/metadata/properties" xmlns:ns1="http://schemas.microsoft.com/sharepoint/v3" xmlns:ns2="71af3243-3dd4-4a8d-8c0d-dd76da1f02a5" xmlns:ns3="16c05727-aa75-4e4a-9b5f-8a80a1165891" xmlns:ns4="230e9df3-be65-4c73-a93b-d1236ebd677e" targetNamespace="http://schemas.microsoft.com/office/2006/metadata/properties" ma:root="true" ma:fieldsID="3b52f30ab005d15df08657af532e6e38" ns1:_="" ns2:_="" ns3:_="" ns4:_="">
     <xsd:import namespace="http://schemas.microsoft.com/sharepoint/v3"/>
@@ -4011,37 +4046,6 @@
 </ct:contentTypeSchema>
 </file>
 
-<file path=customXml/item2.xml><?xml version="1.0" encoding="utf-8"?>
-<b:Sources xmlns:b="http://schemas.openxmlformats.org/officeDocument/2006/bibliography" xmlns="http://schemas.openxmlformats.org/officeDocument/2006/bibliography" SelectedStyle="\APASixthEditionOfficeOnline.xsl" StyleName="APA" Version="6"/>
-</file>
-
-<file path=customXml/item3.xml><?xml version="1.0" encoding="utf-8"?>
-<p:properties xmlns:p="http://schemas.microsoft.com/office/2006/metadata/properties" xmlns:xsi="http://www.w3.org/2001/XMLSchema-instance" xmlns:pc="http://schemas.microsoft.com/office/infopath/2007/PartnerControls">
-  <documentManagement>
-    <_ip_UnifiedCompliancePolicyUIAction xmlns="http://schemas.microsoft.com/sharepoint/v3" xsi:nil="true"/>
-    <_ip_UnifiedCompliancePolicyProperties xmlns="http://schemas.microsoft.com/sharepoint/v3" xsi:nil="true"/>
-    <TaxCatchAll xmlns="230e9df3-be65-4c73-a93b-d1236ebd677e" xsi:nil="true"/>
-    <ImageTagsTaxHTField xmlns="71af3243-3dd4-4a8d-8c0d-dd76da1f02a5">
-      <Terms xmlns="http://schemas.microsoft.com/office/infopath/2007/PartnerControls"/>
-    </ImageTagsTaxHTField>
-    <Image xmlns="71af3243-3dd4-4a8d-8c0d-dd76da1f02a5">
-      <Url xsi:nil="true"/>
-      <Description xsi:nil="true"/>
-    </Image>
-    <Status xmlns="71af3243-3dd4-4a8d-8c0d-dd76da1f02a5">Not started</Status>
-    <Background xmlns="71af3243-3dd4-4a8d-8c0d-dd76da1f02a5">false</Background>
-    <MediaServiceKeyPoints xmlns="71af3243-3dd4-4a8d-8c0d-dd76da1f02a5" xsi:nil="true"/>
-    <SharedWithUsers xmlns="16c05727-aa75-4e4a-9b5f-8a80a1165891">
-      <UserInfo>
-        <DisplayName/>
-        <AccountId xsi:nil="true"/>
-        <AccountType/>
-      </UserInfo>
-    </SharedWithUsers>
-  </documentManagement>
-</p:properties>
-</file>
-
 <file path=customXml/item4.xml><?xml version="1.0" encoding="utf-8"?>
 <?mso-contentType ?>
 <FormTemplates xmlns="http://schemas.microsoft.com/sharepoint/v3/contenttype/forms">
@@ -4052,6 +4056,27 @@
 </file>
 
 <file path=customXml/itemProps1.xml><?xml version="1.0" encoding="utf-8"?>
+<ds:datastoreItem xmlns:ds="http://schemas.openxmlformats.org/officeDocument/2006/customXml" ds:itemID="{C2C8F19B-3371-4C5E-AFC2-722E19ACA5D1}">
+  <ds:schemaRefs>
+    <ds:schemaRef ds:uri="http://schemas.microsoft.com/office/2006/metadata/properties"/>
+    <ds:schemaRef ds:uri="http://schemas.microsoft.com/office/infopath/2007/PartnerControls"/>
+    <ds:schemaRef ds:uri="http://schemas.microsoft.com/sharepoint/v3"/>
+    <ds:schemaRef ds:uri="230e9df3-be65-4c73-a93b-d1236ebd677e"/>
+    <ds:schemaRef ds:uri="71af3243-3dd4-4a8d-8c0d-dd76da1f02a5"/>
+    <ds:schemaRef ds:uri="16c05727-aa75-4e4a-9b5f-8a80a1165891"/>
+  </ds:schemaRefs>
+</ds:datastoreItem>
+</file>
+
+<file path=customXml/itemProps2.xml><?xml version="1.0" encoding="utf-8"?>
+<ds:datastoreItem xmlns:ds="http://schemas.openxmlformats.org/officeDocument/2006/customXml" ds:itemID="{52E5CC82-1337-4481-ADF4-4F062AF6535F}">
+  <ds:schemaRefs>
+    <ds:schemaRef ds:uri="http://schemas.openxmlformats.org/officeDocument/2006/bibliography"/>
+  </ds:schemaRefs>
+</ds:datastoreItem>
+</file>
+
+<file path=customXml/itemProps3.xml><?xml version="1.0" encoding="utf-8"?>
 <ds:datastoreItem xmlns:ds="http://schemas.openxmlformats.org/officeDocument/2006/customXml" ds:itemID="{FCCED96A-D1C6-4972-9BE0-A7A8F8D269A1}">
   <ds:schemaRefs>
     <ds:schemaRef ds:uri="http://schemas.microsoft.com/office/2006/metadata/contentType"/>
@@ -4072,27 +4097,6 @@
 </ds:datastoreItem>
 </file>
 
-<file path=customXml/itemProps2.xml><?xml version="1.0" encoding="utf-8"?>
-<ds:datastoreItem xmlns:ds="http://schemas.openxmlformats.org/officeDocument/2006/customXml" ds:itemID="{52E5CC82-1337-4481-ADF4-4F062AF6535F}">
-  <ds:schemaRefs>
-    <ds:schemaRef ds:uri="http://schemas.openxmlformats.org/officeDocument/2006/bibliography"/>
-  </ds:schemaRefs>
-</ds:datastoreItem>
-</file>
-
-<file path=customXml/itemProps3.xml><?xml version="1.0" encoding="utf-8"?>
-<ds:datastoreItem xmlns:ds="http://schemas.openxmlformats.org/officeDocument/2006/customXml" ds:itemID="{C2C8F19B-3371-4C5E-AFC2-722E19ACA5D1}">
-  <ds:schemaRefs>
-    <ds:schemaRef ds:uri="http://schemas.microsoft.com/office/2006/metadata/properties"/>
-    <ds:schemaRef ds:uri="http://schemas.microsoft.com/office/infopath/2007/PartnerControls"/>
-    <ds:schemaRef ds:uri="http://schemas.microsoft.com/sharepoint/v3"/>
-    <ds:schemaRef ds:uri="230e9df3-be65-4c73-a93b-d1236ebd677e"/>
-    <ds:schemaRef ds:uri="71af3243-3dd4-4a8d-8c0d-dd76da1f02a5"/>
-    <ds:schemaRef ds:uri="16c05727-aa75-4e4a-9b5f-8a80a1165891"/>
-  </ds:schemaRefs>
-</ds:datastoreItem>
-</file>
-
 <file path=customXml/itemProps4.xml><?xml version="1.0" encoding="utf-8"?>
 <ds:datastoreItem xmlns:ds="http://schemas.openxmlformats.org/officeDocument/2006/customXml" ds:itemID="{0148B961-C38E-459F-86CA-F3EF484BA43C}">
   <ds:schemaRefs>

</xml_diff>